<commit_message>
changed necessary files to reflect stool sampling by patients at home
</commit_message>
<xml_diff>
--- a/submission/Response to Reviewer Comments.docx
+++ b/submission/Response to Reviewer Comments.docx
@@ -56,11 +56,9 @@
       <w:r>
         <w:br/>
       </w:r>
-      <w:proofErr w:type="gramStart"/>
       <w:r>
         <w:t>Response to Reviewer Comments.</w:t>
       </w:r>
-      <w:proofErr w:type="gramEnd"/>
       <w:r>
         <w:br/>
       </w:r>
@@ -140,8 +138,10 @@
         <w:t xml:space="preserve"> (lines </w:t>
       </w:r>
       <w:r>
-        <w:t>305-315</w:t>
-      </w:r>
+        <w:t>307-317</w:t>
+      </w:r>
+      <w:bookmarkStart w:id="0" w:name="_GoBack"/>
+      <w:bookmarkEnd w:id="0"/>
       <w:r>
         <w:t>)</w:t>
       </w:r>
@@ -274,8 +274,6 @@
       <w:r>
         <w:t>with</w:t>
       </w:r>
-      <w:bookmarkStart w:id="0" w:name="_GoBack"/>
-      <w:bookmarkEnd w:id="0"/>
       <w:r>
         <w:t>in</w:t>
       </w:r>
@@ -288,45 +286,11 @@
       <w:r>
         <w:t xml:space="preserve"> (Reference #37. </w:t>
       </w:r>
-      <w:proofErr w:type="spellStart"/>
-      <w:proofErr w:type="gramStart"/>
-      <w:r>
-        <w:t>Sandborn</w:t>
-      </w:r>
-      <w:proofErr w:type="spellEnd"/>
-      <w:r>
-        <w:t xml:space="preserve"> WJ et al. 2012.</w:t>
-      </w:r>
-      <w:proofErr w:type="gramEnd"/>
-      <w:r>
-        <w:t xml:space="preserve"> </w:t>
-      </w:r>
-      <w:proofErr w:type="gramStart"/>
-      <w:r>
-        <w:t>Ustekinumab induction and maintenance therapy in refractory Crohn’s disease.</w:t>
-      </w:r>
-      <w:proofErr w:type="gramEnd"/>
-      <w:r>
-        <w:t xml:space="preserve"> </w:t>
-      </w:r>
-      <w:proofErr w:type="gramStart"/>
-      <w:r>
-        <w:t xml:space="preserve">N </w:t>
-      </w:r>
-      <w:proofErr w:type="spellStart"/>
-      <w:r>
-        <w:t>Engl</w:t>
-      </w:r>
-      <w:proofErr w:type="spellEnd"/>
-      <w:r>
-        <w:t xml:space="preserve"> J Med 367:1519–28</w:t>
-      </w:r>
-      <w:r>
-        <w:t>.</w:t>
-      </w:r>
-      <w:proofErr w:type="gramEnd"/>
-      <w:r>
-        <w:t xml:space="preserve"> </w:t>
+      <w:r>
+        <w:t>Sandborn WJ et al. 2012. Ustekinumab induction and maintenance therapy in refractory Crohn’s disease. N Engl J Med 367:1519–28</w:t>
+      </w:r>
+      <w:r>
+        <w:t xml:space="preserve">. </w:t>
       </w:r>
       <w:r>
         <w:t>http://www.nejm.org/doi/suppl/10.1056/NEJMoa1203572/suppl_file/nejmoa1203572_protocol.pdf</w:t>
@@ -341,7 +305,7 @@
         <w:t xml:space="preserve">(lines </w:t>
       </w:r>
       <w:r>
-        <w:t>303-304</w:t>
+        <w:t>303-307</w:t>
       </w:r>
       <w:r>
         <w:t>)</w:t>
@@ -365,21 +329,7 @@
         <w:rPr>
           <w:b/>
         </w:rPr>
-        <w:t xml:space="preserve">How were concomitant medications handled? Obviously some were on corticosteroids, but what about antibiotics and other systemic meds? </w:t>
-      </w:r>
-      <w:proofErr w:type="gramStart"/>
-      <w:r>
-        <w:rPr>
-          <w:b/>
-        </w:rPr>
-        <w:t>Concomitant inflammatory and/or metabolic disease?</w:t>
-      </w:r>
-      <w:proofErr w:type="gramEnd"/>
-      <w:r>
-        <w:rPr>
-          <w:b/>
-        </w:rPr>
-        <w:t xml:space="preserve"> (For example psoriasis.) </w:t>
+        <w:t>How were concomitant medications handled? Obviously some were on corticosteroids, but what about antibiotics and other systemic meds? Concomitant inflammatory and/or metabolic disease? (For example psoriasis.) </w:t>
       </w:r>
       <w:r>
         <w:br/>
@@ -421,13 +371,28 @@
     </w:p>
     <w:p>
       <w:r>
-        <w:t>Stool was collected at the clinical sites and frozen immediately.</w:t>
+        <w:t>S</w:t>
+      </w:r>
+      <w:r>
+        <w:t>tool samples were collected by the patients at home, kept ref</w:t>
+      </w:r>
+      <w:r>
+        <w:t xml:space="preserve">rigerated for no more than 24h, and </w:t>
+      </w:r>
+      <w:r>
+        <w:t>then brought to the</w:t>
+      </w:r>
+      <w:r>
+        <w:t xml:space="preserve"> clinical sites and frozen</w:t>
+      </w:r>
+      <w:r>
+        <w:t>.</w:t>
       </w:r>
       <w:r>
         <w:t xml:space="preserve"> We have clarified this in the revised manuscript (lines </w:t>
       </w:r>
       <w:r>
-        <w:t>315-316</w:t>
+        <w:t>317-319</w:t>
       </w:r>
       <w:r>
         <w:t>)</w:t>
@@ -497,42 +462,19 @@
         <w:t>.</w:t>
       </w:r>
       <w:r>
-        <w:t>” </w:t>
-      </w:r>
-      <w:proofErr w:type="gramStart"/>
-      <w:r>
-        <w:t>Nature Reviews Gastroenterology</w:t>
-      </w:r>
-      <w:r>
-        <w:t xml:space="preserve"> &amp; </w:t>
-      </w:r>
-      <w:proofErr w:type="spellStart"/>
-      <w:r>
-        <w:t>Hepatology</w:t>
-      </w:r>
-      <w:proofErr w:type="spellEnd"/>
-      <w:r>
-        <w:t>.</w:t>
-      </w:r>
-      <w:proofErr w:type="gramEnd"/>
-      <w:r>
-        <w:t xml:space="preserve"> </w:t>
-      </w:r>
-      <w:proofErr w:type="gramStart"/>
-      <w:r>
-        <w:t>12, 472–485 (2015).</w:t>
-      </w:r>
-      <w:proofErr w:type="gramEnd"/>
-      <w:r>
-        <w:t xml:space="preserve"> </w:t>
-      </w:r>
-      <w:proofErr w:type="gramStart"/>
-      <w:r>
-        <w:t>doi:10.1038</w:t>
-      </w:r>
-      <w:proofErr w:type="gramEnd"/>
-      <w:r>
-        <w:t xml:space="preserve">/nrgastro.2015.117. </w:t>
+        <w:t>” Nature Reviews Gastroenterology</w:t>
+      </w:r>
+      <w:r>
+        <w:t xml:space="preserve"> &amp; Hepatology</w:t>
+      </w:r>
+      <w:r>
+        <w:t xml:space="preserve">. </w:t>
+      </w:r>
+      <w:r>
+        <w:t xml:space="preserve">12, 472–485 (2015). </w:t>
+      </w:r>
+      <w:r>
+        <w:t xml:space="preserve">doi:10.1038/nrgastro.2015.117. </w:t>
       </w:r>
     </w:p>
     <w:p/>
@@ -654,21 +596,7 @@
         <w:rPr>
           <w:b/>
         </w:rPr>
-        <w:t xml:space="preserve">It is stated that CDAI weighs stool frequency, abdominal pain, general well being, weight change, hematocrit, </w:t>
-      </w:r>
-      <w:proofErr w:type="gramStart"/>
-      <w:r>
-        <w:rPr>
-          <w:b/>
-        </w:rPr>
-        <w:t>opioid</w:t>
-      </w:r>
-      <w:proofErr w:type="gramEnd"/>
-      <w:r>
-        <w:rPr>
-          <w:b/>
-        </w:rPr>
-        <w:t xml:space="preserve"> usage among others to determine the severity score. How did the individual characteristics of the CDAI score correlate with microbiome? For example can you split out what was the most dominant factor contributing to this score in each subject and further stratify the cohort based on this? </w:t>
+        <w:t>It is stated that CDAI weighs stool frequency, abdominal pain, general well being, weight change, hematocrit, opioid usage among others to determine the severity score. How did the individual characteristics of the CDAI score correlate with microbiome? For example can you split out what was the most dominant factor contributing to this score in each subject and further stratify the cohort based on this? </w:t>
       </w:r>
       <w:r>
         <w:br/>
@@ -1616,7 +1544,6 @@
   <w:style w:type="character" w:default="1" w:styleId="DefaultParagraphFont">
     <w:name w:val="Default Paragraph Font"/>
     <w:uiPriority w:val="1"/>
-    <w:semiHidden/>
     <w:unhideWhenUsed/>
   </w:style>
   <w:style w:type="table" w:default="1" w:styleId="TableNormal">
@@ -1832,7 +1759,6 @@
   <w:style w:type="character" w:default="1" w:styleId="DefaultParagraphFont">
     <w:name w:val="Default Paragraph Font"/>
     <w:uiPriority w:val="1"/>
-    <w:semiHidden/>
     <w:unhideWhenUsed/>
   </w:style>
   <w:style w:type="table" w:default="1" w:styleId="TableNormal">

</xml_diff>